<commit_message>
Addition in task 1
</commit_message>
<xml_diff>
--- a/Project Task 1.docx
+++ b/Project Task 1.docx
@@ -4,6 +4,226 @@
   <w:body>
     <w:p>
       <w:pPr>
+        <w:jc w:val="center"/>
+        <w:rPr>
+          <w:rFonts w:ascii="Comic Sans MS" w:hAnsi="Comic Sans MS" w:cs="Times New Roman"/>
+          <w:b/>
+          <w:sz w:val="96"/>
+          <w:szCs w:val="96"/>
+          <w:u w:val="single"/>
+        </w:rPr>
+      </w:pPr>
+      <w:r>
+        <w:rPr>
+          <w:noProof/>
+        </w:rPr>
+        <w:drawing>
+          <wp:inline distT="0" distB="0" distL="0" distR="0" wp14:anchorId="445636B9" wp14:editId="3A7E32EC">
+            <wp:extent cx="3454400" cy="3568700"/>
+            <wp:effectExtent l="0" t="0" r="0" b="0"/>
+            <wp:docPr id="20" name="Picture 20" descr="A blue circle with white text and a letter&#10;&#10;Description automatically generated"/>
+            <wp:cNvGraphicFramePr>
+              <a:graphicFrameLocks xmlns:a="http://schemas.openxmlformats.org/drawingml/2006/main" noChangeAspect="1"/>
+            </wp:cNvGraphicFramePr>
+            <a:graphic xmlns:a="http://schemas.openxmlformats.org/drawingml/2006/main">
+              <a:graphicData uri="http://schemas.openxmlformats.org/drawingml/2006/picture">
+                <pic:pic xmlns:pic="http://schemas.openxmlformats.org/drawingml/2006/picture">
+                  <pic:nvPicPr>
+                    <pic:cNvPr id="8" name="Picture 8" descr="A blue circle with white text and a letter&#10;&#10;Description automatically generated"/>
+                    <pic:cNvPicPr>
+                      <a:picLocks noChangeAspect="1" noChangeArrowheads="1"/>
+                    </pic:cNvPicPr>
+                  </pic:nvPicPr>
+                  <pic:blipFill>
+                    <a:blip r:embed="rId5">
+                      <a:extLst>
+                        <a:ext uri="{28A0092B-C50C-407E-A947-70E740481C1C}">
+                          <a14:useLocalDpi xmlns:a14="http://schemas.microsoft.com/office/drawing/2010/main" val="0"/>
+                        </a:ext>
+                      </a:extLst>
+                    </a:blip>
+                    <a:srcRect/>
+                    <a:stretch>
+                      <a:fillRect/>
+                    </a:stretch>
+                  </pic:blipFill>
+                  <pic:spPr bwMode="auto">
+                    <a:xfrm>
+                      <a:off x="0" y="0"/>
+                      <a:ext cx="3454400" cy="3568700"/>
+                    </a:xfrm>
+                    <a:prstGeom prst="rect">
+                      <a:avLst/>
+                    </a:prstGeom>
+                    <a:noFill/>
+                    <a:ln>
+                      <a:noFill/>
+                    </a:ln>
+                  </pic:spPr>
+                </pic:pic>
+              </a:graphicData>
+            </a:graphic>
+          </wp:inline>
+        </w:drawing>
+      </w:r>
+    </w:p>
+    <w:p>
+      <w:pPr>
+        <w:jc w:val="center"/>
+        <w:rPr>
+          <w:rFonts w:ascii="Comic Sans MS" w:hAnsi="Comic Sans MS" w:cs="Times New Roman"/>
+          <w:b/>
+          <w:sz w:val="96"/>
+          <w:szCs w:val="96"/>
+          <w:u w:val="single"/>
+        </w:rPr>
+      </w:pPr>
+      <w:bookmarkStart w:id="0" w:name="_GoBack"/>
+      <w:bookmarkEnd w:id="0"/>
+      <w:r>
+        <w:rPr>
+          <w:rFonts w:ascii="Comic Sans MS" w:hAnsi="Comic Sans MS" w:cs="Times New Roman"/>
+          <w:b/>
+          <w:sz w:val="96"/>
+          <w:szCs w:val="96"/>
+          <w:u w:val="single"/>
+        </w:rPr>
+        <w:t>SQE</w:t>
+      </w:r>
+    </w:p>
+    <w:p>
+      <w:pPr>
+        <w:jc w:val="center"/>
+        <w:rPr>
+          <w:rFonts w:ascii="Comic Sans MS" w:hAnsi="Comic Sans MS" w:cs="Times New Roman"/>
+          <w:b/>
+          <w:sz w:val="44"/>
+          <w:szCs w:val="44"/>
+          <w:u w:val="single"/>
+        </w:rPr>
+      </w:pPr>
+      <w:r>
+        <w:rPr>
+          <w:rFonts w:ascii="Comic Sans MS" w:hAnsi="Comic Sans MS" w:cs="Times New Roman"/>
+          <w:b/>
+          <w:sz w:val="96"/>
+          <w:szCs w:val="96"/>
+          <w:u w:val="single"/>
+        </w:rPr>
+        <w:t xml:space="preserve">FINAL PROJECT </w:t>
+      </w:r>
+    </w:p>
+    <w:p>
+      <w:pPr>
+        <w:jc w:val="center"/>
+        <w:rPr>
+          <w:rFonts w:ascii="Comic Sans MS" w:hAnsi="Comic Sans MS" w:cs="Times New Roman"/>
+          <w:b/>
+          <w:sz w:val="44"/>
+          <w:szCs w:val="44"/>
+          <w:u w:val="single"/>
+        </w:rPr>
+      </w:pPr>
+    </w:p>
+    <w:p>
+      <w:pPr>
+        <w:jc w:val="center"/>
+        <w:rPr>
+          <w:rFonts w:ascii="Comic Sans MS" w:hAnsi="Comic Sans MS" w:cs="Times New Roman"/>
+          <w:b/>
+          <w:sz w:val="44"/>
+          <w:szCs w:val="44"/>
+          <w:u w:val="single"/>
+        </w:rPr>
+      </w:pPr>
+      <w:r>
+        <w:rPr>
+          <w:rFonts w:ascii="Comic Sans MS" w:hAnsi="Comic Sans MS" w:cs="Times New Roman"/>
+          <w:b/>
+          <w:sz w:val="44"/>
+          <w:szCs w:val="44"/>
+          <w:u w:val="single"/>
+        </w:rPr>
+        <w:t>ALISHBA SHABBIR</w:t>
+      </w:r>
+    </w:p>
+    <w:p>
+      <w:pPr>
+        <w:jc w:val="center"/>
+        <w:rPr>
+          <w:rFonts w:ascii="Comic Sans MS" w:hAnsi="Comic Sans MS" w:cs="Times New Roman"/>
+          <w:b/>
+          <w:sz w:val="44"/>
+          <w:szCs w:val="44"/>
+          <w:u w:val="single"/>
+        </w:rPr>
+      </w:pPr>
+      <w:r>
+        <w:rPr>
+          <w:rFonts w:ascii="Comic Sans MS" w:hAnsi="Comic Sans MS" w:cs="Times New Roman"/>
+          <w:b/>
+          <w:sz w:val="44"/>
+          <w:szCs w:val="44"/>
+          <w:u w:val="single"/>
+        </w:rPr>
+        <w:t>KASHMALA AHMAD</w:t>
+      </w:r>
+    </w:p>
+    <w:p>
+      <w:pPr>
+        <w:jc w:val="center"/>
+        <w:rPr>
+          <w:rFonts w:ascii="Comic Sans MS" w:hAnsi="Comic Sans MS" w:cs="Times New Roman"/>
+          <w:b/>
+          <w:sz w:val="44"/>
+          <w:szCs w:val="44"/>
+          <w:u w:val="single"/>
+        </w:rPr>
+      </w:pPr>
+    </w:p>
+    <w:p>
+      <w:pPr>
+        <w:jc w:val="center"/>
+        <w:rPr>
+          <w:rFonts w:ascii="Comic Sans MS" w:hAnsi="Comic Sans MS" w:cs="Times New Roman"/>
+          <w:b/>
+          <w:sz w:val="44"/>
+          <w:szCs w:val="44"/>
+          <w:u w:val="thick"/>
+        </w:rPr>
+      </w:pPr>
+      <w:r>
+        <w:rPr>
+          <w:rFonts w:ascii="Comic Sans MS" w:hAnsi="Comic Sans MS" w:cs="Times New Roman"/>
+          <w:b/>
+          <w:sz w:val="44"/>
+          <w:szCs w:val="44"/>
+          <w:u w:val="thick"/>
+        </w:rPr>
+        <w:t>Section:</w:t>
+      </w:r>
+      <w:r>
+        <w:rPr>
+          <w:rFonts w:ascii="Comic Sans MS" w:hAnsi="Comic Sans MS" w:cs="Times New Roman"/>
+          <w:sz w:val="44"/>
+          <w:szCs w:val="44"/>
+          <w:u w:val="thick"/>
+        </w:rPr>
+        <w:t xml:space="preserve"> </w:t>
+      </w:r>
+      <w:r>
+        <w:rPr>
+          <w:rFonts w:ascii="Comic Sans MS" w:hAnsi="Comic Sans MS" w:cs="Times New Roman"/>
+          <w:b/>
+          <w:sz w:val="44"/>
+          <w:szCs w:val="44"/>
+          <w:u w:val="thick"/>
+        </w:rPr>
+        <w:t>5B</w:t>
+      </w:r>
+    </w:p>
+    <w:p>
+      <w:pPr>
         <w:spacing w:before="100" w:beforeAutospacing="1" w:after="100" w:afterAutospacing="1" w:line="240" w:lineRule="auto"/>
         <w:outlineLvl w:val="3"/>
         <w:rPr>
@@ -22,6 +242,7 @@
           <w:sz w:val="32"/>
           <w:szCs w:val="24"/>
         </w:rPr>
+        <w:lastRenderedPageBreak/>
         <w:t xml:space="preserve">Introduction to </w:t>
       </w:r>
       <w:proofErr w:type="spellStart"/>
@@ -64,7 +285,7 @@
         </w:rPr>
         <w:t xml:space="preserve"> (Testing Operations) is a modern approach to orchestrating, managing, and analyzing testing efforts across the software development lifecycle. It aligns with the principles of DevOps by emphasizing continuous testing and streamlined collaboration between development and QA teams. Tools like </w:t>
       </w:r>
-      <w:hyperlink r:id="rId5" w:tgtFrame="_new" w:history="1">
+      <w:hyperlink r:id="rId6" w:tgtFrame="_new" w:history="1">
         <w:proofErr w:type="spellStart"/>
         <w:r>
           <w:rPr>
@@ -108,7 +329,7 @@
         </w:rPr>
         <w:t xml:space="preserve"> and </w:t>
       </w:r>
-      <w:hyperlink r:id="rId6" w:tgtFrame="_new" w:history="1">
+      <w:hyperlink r:id="rId7" w:tgtFrame="_new" w:history="1">
         <w:proofErr w:type="spellStart"/>
         <w:r>
           <w:rPr>
@@ -128,17 +349,7 @@
           <w:sz w:val="24"/>
           <w:szCs w:val="24"/>
         </w:rPr>
-        <w:t xml:space="preserve"> enhance testing efficiency, offering features for automation, reporting, scheduling, and analy</w:t>
-      </w:r>
-      <w:bookmarkStart w:id="0" w:name="_GoBack"/>
-      <w:bookmarkEnd w:id="0"/>
-      <w:r>
-        <w:rPr>
-          <w:rFonts w:ascii="Times New Roman" w:eastAsia="Times New Roman" w:hAnsi="Times New Roman" w:cs="Times New Roman"/>
-          <w:sz w:val="24"/>
-          <w:szCs w:val="24"/>
-        </w:rPr>
-        <w:t>tics.</w:t>
+        <w:t xml:space="preserve"> enhance testing efficiency, offering features for automation, reporting, scheduling, and analytics.</w:t>
       </w:r>
     </w:p>
     <w:p>

</xml_diff>